<commit_message>
fix export word issue
</commit_message>
<xml_diff>
--- a/src/main/resources/template/custInfo.docx
+++ b/src/main/resources/template/custInfo.docx
@@ -230,26 +230,75 @@
               <w:spacing w:line="300" w:lineRule="exact"/>
               <w:jc w:val="center"/>
               <w:rPr>
-                <w:rFonts w:ascii="仿宋" w:eastAsia="仿宋" w:hAnsi="仿宋"/>
-                <w:sz w:val="20"/>
-                <w:szCs w:val="18"/>
-              </w:rPr>
-            </w:pPr>
-            <w:r>
-              <w:rPr>
-                <w:rFonts w:ascii="仿宋" w:eastAsia="仿宋" w:hAnsi="仿宋" w:hint="eastAsia"/>
-                <w:sz w:val="20"/>
-                <w:szCs w:val="18"/>
-              </w:rPr>
-              <w:t>$</w:t>
-            </w:r>
-            <w:r>
-              <w:rPr>
-                <w:rFonts w:ascii="仿宋" w:eastAsia="仿宋" w:hAnsi="仿宋"/>
-                <w:sz w:val="20"/>
-                <w:szCs w:val="18"/>
-              </w:rPr>
-              <w:t>{photo}</w:t>
+                <w:rFonts w:ascii="仿宋" w:eastAsia="仿宋" w:hAnsi="仿宋" w:cs="Times New Roman"/>
+                <w:sz w:val="20"/>
+                <w:szCs w:val="18"/>
+              </w:rPr>
+            </w:pPr>
+          </w:p>
+          <w:p>
+            <w:pPr>
+              <w:spacing w:line="300" w:lineRule="exact"/>
+              <w:jc w:val="center"/>
+              <w:rPr>
+                <w:rFonts w:ascii="仿宋" w:eastAsia="仿宋" w:hAnsi="仿宋" w:cs="Times New Roman"/>
+                <w:sz w:val="20"/>
+                <w:szCs w:val="18"/>
+              </w:rPr>
+            </w:pPr>
+          </w:p>
+          <w:p>
+            <w:pPr>
+              <w:spacing w:line="300" w:lineRule="exact"/>
+              <w:jc w:val="center"/>
+              <w:rPr>
+                <w:rFonts w:ascii="仿宋" w:eastAsia="仿宋" w:hAnsi="仿宋" w:cs="Times New Roman"/>
+                <w:sz w:val="20"/>
+                <w:szCs w:val="18"/>
+              </w:rPr>
+            </w:pPr>
+          </w:p>
+          <w:p>
+            <w:pPr>
+              <w:spacing w:line="300" w:lineRule="exact"/>
+              <w:jc w:val="center"/>
+              <w:rPr>
+                <w:rFonts w:ascii="仿宋" w:eastAsia="仿宋" w:hAnsi="仿宋" w:cs="Times New Roman"/>
+                <w:sz w:val="20"/>
+                <w:szCs w:val="18"/>
+              </w:rPr>
+            </w:pPr>
+          </w:p>
+          <w:p>
+            <w:pPr>
+              <w:spacing w:line="300" w:lineRule="exact"/>
+              <w:jc w:val="center"/>
+              <w:rPr>
+                <w:rFonts w:ascii="仿宋" w:eastAsia="仿宋" w:hAnsi="仿宋" w:cs="Times New Roman" w:hint="eastAsia"/>
+                <w:sz w:val="20"/>
+                <w:szCs w:val="18"/>
+              </w:rPr>
+            </w:pPr>
+            <w:bookmarkStart w:id="0" w:name="_GoBack"/>
+            <w:bookmarkEnd w:id="0"/>
+          </w:p>
+          <w:p>
+            <w:pPr>
+              <w:spacing w:line="300" w:lineRule="exact"/>
+              <w:jc w:val="center"/>
+              <w:rPr>
+                <w:rFonts w:ascii="仿宋" w:eastAsia="仿宋" w:hAnsi="仿宋" w:cs="Times New Roman"/>
+                <w:sz w:val="20"/>
+                <w:szCs w:val="18"/>
+              </w:rPr>
+            </w:pPr>
+            <w:r>
+              <w:rPr>
+                <w:rFonts w:ascii="仿宋" w:eastAsia="仿宋" w:hAnsi="仿宋" w:cs="Times New Roman" w:hint="eastAsia"/>
+                <w:sz w:val="20"/>
+                <w:szCs w:val="18"/>
+              </w:rPr>
+              <w:t>${photo}</w:t>
             </w:r>
           </w:p>
         </w:tc>
@@ -351,19 +400,11 @@
             </w:pPr>
             <w:r>
               <w:rPr>
-                <w:rFonts w:ascii="仿宋" w:eastAsia="仿宋" w:hAnsi="仿宋" w:hint="eastAsia"/>
-                <w:sz w:val="20"/>
-                <w:szCs w:val="18"/>
-              </w:rPr>
-              <w:t>${marriage</w:t>
-            </w:r>
-            <w:r>
-              <w:rPr>
-                <w:rFonts w:ascii="仿宋" w:eastAsia="仿宋" w:hAnsi="仿宋"/>
-                <w:sz w:val="20"/>
-                <w:szCs w:val="18"/>
-              </w:rPr>
-              <w:t>}</w:t>
+                <w:rFonts w:ascii="仿宋" w:eastAsia="仿宋" w:hAnsi="仿宋"/>
+                <w:sz w:val="20"/>
+                <w:szCs w:val="18"/>
+              </w:rPr>
+              <w:t>${marriage}</w:t>
             </w:r>
           </w:p>
         </w:tc>
@@ -488,17 +529,7 @@
                 <w:sz w:val="20"/>
                 <w:szCs w:val="18"/>
               </w:rPr>
-              <w:t>${political</w:t>
-            </w:r>
-            <w:bookmarkStart w:id="0" w:name="_GoBack"/>
-            <w:bookmarkEnd w:id="0"/>
-            <w:r>
-              <w:rPr>
-                <w:rFonts w:ascii="仿宋" w:eastAsia="仿宋" w:hAnsi="仿宋" w:hint="eastAsia"/>
-                <w:sz w:val="20"/>
-                <w:szCs w:val="18"/>
-              </w:rPr>
-              <w:t>}</w:t>
+              <w:t>${political}</w:t>
             </w:r>
           </w:p>
         </w:tc>
@@ -1092,35 +1123,27 @@
             </w:pPr>
             <w:r>
               <w:rPr>
-                <w:rFonts w:ascii="仿宋" w:eastAsia="仿宋" w:hAnsi="仿宋" w:hint="eastAsia"/>
-                <w:sz w:val="20"/>
-                <w:szCs w:val="18"/>
-              </w:rPr>
-              <w:t>${contact</w:t>
-            </w:r>
-            <w:r>
-              <w:rPr>
-                <w:rFonts w:ascii="仿宋" w:eastAsia="仿宋" w:hAnsi="仿宋"/>
-                <w:sz w:val="20"/>
-                <w:szCs w:val="18"/>
-              </w:rPr>
-              <w:t>n</w:t>
-            </w:r>
-            <w:r>
-              <w:rPr>
-                <w:rFonts w:ascii="仿宋" w:eastAsia="仿宋" w:hAnsi="仿宋"/>
-                <w:sz w:val="20"/>
-                <w:szCs w:val="18"/>
-              </w:rPr>
-              <w:t>umber</w:t>
-            </w:r>
-            <w:r>
-              <w:rPr>
-                <w:rFonts w:ascii="仿宋" w:eastAsia="仿宋" w:hAnsi="仿宋" w:hint="eastAsia"/>
-                <w:sz w:val="20"/>
-                <w:szCs w:val="18"/>
-              </w:rPr>
-              <w:t>}</w:t>
+                <w:rFonts w:ascii="仿宋" w:eastAsia="仿宋" w:hAnsi="仿宋"/>
+                <w:sz w:val="20"/>
+                <w:szCs w:val="18"/>
+              </w:rPr>
+              <w:t>${</w:t>
+            </w:r>
+            <w:r>
+              <w:rPr>
+                <w:rFonts w:ascii="仿宋" w:eastAsia="仿宋" w:hAnsi="仿宋"/>
+                <w:sz w:val="20"/>
+                <w:szCs w:val="18"/>
+              </w:rPr>
+              <w:t>c</w:t>
+            </w:r>
+            <w:r>
+              <w:rPr>
+                <w:rFonts w:ascii="仿宋" w:eastAsia="仿宋" w:hAnsi="仿宋"/>
+                <w:sz w:val="20"/>
+                <w:szCs w:val="18"/>
+              </w:rPr>
+              <w:t>number}</w:t>
             </w:r>
           </w:p>
         </w:tc>

</xml_diff>

<commit_message>
fix export word bugs
</commit_message>
<xml_diff>
--- a/src/main/resources/template/custInfo.docx
+++ b/src/main/resources/template/custInfo.docx
@@ -274,13 +274,11 @@
               <w:spacing w:line="300" w:lineRule="exact"/>
               <w:jc w:val="center"/>
               <w:rPr>
-                <w:rFonts w:ascii="仿宋" w:eastAsia="仿宋" w:hAnsi="仿宋" w:cs="Times New Roman" w:hint="eastAsia"/>
-                <w:sz w:val="20"/>
-                <w:szCs w:val="18"/>
-              </w:rPr>
-            </w:pPr>
-            <w:bookmarkStart w:id="0" w:name="_GoBack"/>
-            <w:bookmarkEnd w:id="0"/>
+                <w:rFonts w:ascii="仿宋" w:eastAsia="仿宋" w:hAnsi="仿宋" w:cs="Times New Roman"/>
+                <w:sz w:val="20"/>
+                <w:szCs w:val="18"/>
+              </w:rPr>
+            </w:pPr>
           </w:p>
           <w:p>
             <w:pPr>
@@ -1116,35 +1114,21 @@
             <w:pPr>
               <w:spacing w:line="300" w:lineRule="exact"/>
               <w:rPr>
-                <w:rFonts w:ascii="仿宋" w:eastAsia="仿宋" w:hAnsi="仿宋"/>
-                <w:sz w:val="20"/>
-                <w:szCs w:val="18"/>
-              </w:rPr>
-            </w:pPr>
-            <w:r>
-              <w:rPr>
-                <w:rFonts w:ascii="仿宋" w:eastAsia="仿宋" w:hAnsi="仿宋"/>
-                <w:sz w:val="20"/>
-                <w:szCs w:val="18"/>
-              </w:rPr>
-              <w:t>${</w:t>
-            </w:r>
-            <w:r>
-              <w:rPr>
-                <w:rFonts w:ascii="仿宋" w:eastAsia="仿宋" w:hAnsi="仿宋"/>
-                <w:sz w:val="20"/>
-                <w:szCs w:val="18"/>
-              </w:rPr>
-              <w:t>c</w:t>
-            </w:r>
-            <w:r>
-              <w:rPr>
-                <w:rFonts w:ascii="仿宋" w:eastAsia="仿宋" w:hAnsi="仿宋"/>
-                <w:sz w:val="20"/>
-                <w:szCs w:val="18"/>
-              </w:rPr>
-              <w:t>number}</w:t>
-            </w:r>
+                <w:rFonts w:ascii="仿宋" w:eastAsia="仿宋" w:hAnsi="仿宋" w:hint="eastAsia"/>
+                <w:sz w:val="20"/>
+                <w:szCs w:val="18"/>
+              </w:rPr>
+            </w:pPr>
+            <w:r>
+              <w:rPr>
+                <w:rFonts w:ascii="仿宋" w:eastAsia="仿宋" w:hAnsi="仿宋" w:hint="eastAsia"/>
+                <w:sz w:val="20"/>
+                <w:szCs w:val="18"/>
+              </w:rPr>
+              <w:t>${number}</w:t>
+            </w:r>
+            <w:bookmarkStart w:id="0" w:name="_GoBack"/>
+            <w:bookmarkEnd w:id="0"/>
           </w:p>
         </w:tc>
       </w:tr>

</xml_diff>

<commit_message>
fix people edit issue
</commit_message>
<xml_diff>
--- a/src/main/resources/template/custInfo.docx
+++ b/src/main/resources/template/custInfo.docx
@@ -404,6 +404,8 @@
               </w:rPr>
               <w:t>${marriage}</w:t>
             </w:r>
+            <w:bookmarkStart w:id="0" w:name="_GoBack"/>
+            <w:bookmarkEnd w:id="0"/>
           </w:p>
         </w:tc>
         <w:tc>
@@ -1114,7 +1116,7 @@
             <w:pPr>
               <w:spacing w:line="300" w:lineRule="exact"/>
               <w:rPr>
-                <w:rFonts w:ascii="仿宋" w:eastAsia="仿宋" w:hAnsi="仿宋" w:hint="eastAsia"/>
+                <w:rFonts w:ascii="仿宋" w:eastAsia="仿宋" w:hAnsi="仿宋"/>
                 <w:sz w:val="20"/>
                 <w:szCs w:val="18"/>
               </w:rPr>
@@ -1127,8 +1129,6 @@
               </w:rPr>
               <w:t>${number}</w:t>
             </w:r>
-            <w:bookmarkStart w:id="0" w:name="_GoBack"/>
-            <w:bookmarkEnd w:id="0"/>
           </w:p>
         </w:tc>
       </w:tr>
@@ -2723,10 +2723,22 @@
 </s:customData>
 </file>
 
+<file path=customXml/item2.xml><?xml version="1.0" encoding="utf-8"?>
+<b:Sources xmlns:b="http://schemas.openxmlformats.org/officeDocument/2006/bibliography" xmlns="http://schemas.openxmlformats.org/officeDocument/2006/bibliography" SelectedStyle="\APASixthEditionOfficeOnline.xsl" StyleName="APA" Version="6"/>
+</file>
+
 <file path=customXml/itemProps1.xml><?xml version="1.0" encoding="utf-8"?>
 <ds:datastoreItem xmlns:ds="http://schemas.openxmlformats.org/officeDocument/2006/customXml" ds:itemID="{B1977F7D-205B-4081-913C-38D41E755F92}">
   <ds:schemaRefs>
     <ds:schemaRef ds:uri="http://www.wps.cn/officeDocument/2013/wpsCustomData"/>
   </ds:schemaRefs>
 </ds:datastoreItem>
+</file>
+
+<file path=customXml/itemProps2.xml><?xml version="1.0" encoding="utf-8"?>
+<ds:datastoreItem xmlns:ds="http://schemas.openxmlformats.org/officeDocument/2006/customXml" ds:itemID="{5E7B73D3-F99F-4CCD-AC84-F29502D6E406}">
+  <ds:schemaRefs>
+    <ds:schemaRef ds:uri="http://schemas.openxmlformats.org/officeDocument/2006/bibliography"/>
+  </ds:schemaRefs>
+</ds:datastoreItem>
 </file>
</xml_diff>

<commit_message>
fix bugs submitted by user
</commit_message>
<xml_diff>
--- a/src/main/resources/template/custInfo.docx
+++ b/src/main/resources/template/custInfo.docx
@@ -61,8 +61,8 @@
         <w:gridCol w:w="1276"/>
         <w:gridCol w:w="1007"/>
         <w:gridCol w:w="1119"/>
-        <w:gridCol w:w="1290"/>
-        <w:gridCol w:w="1560"/>
+        <w:gridCol w:w="1540"/>
+        <w:gridCol w:w="1310"/>
       </w:tblGrid>
       <w:tr>
         <w:trPr>
@@ -196,7 +196,7 @@
         </w:tc>
         <w:tc>
           <w:tcPr>
-            <w:tcW w:w="1290" w:type="dxa"/>
+            <w:tcW w:w="1540" w:type="dxa"/>
             <w:vAlign w:val="center"/>
           </w:tcPr>
           <w:p>
@@ -221,7 +221,7 @@
         </w:tc>
         <w:tc>
           <w:tcPr>
-            <w:tcW w:w="1560" w:type="dxa"/>
+            <w:tcW w:w="1310" w:type="dxa"/>
             <w:vMerge w:val="restart"/>
             <w:vAlign w:val="center"/>
           </w:tcPr>
@@ -257,6 +257,8 @@
                 <w:szCs w:val="18"/>
               </w:rPr>
             </w:pPr>
+            <w:bookmarkStart w:id="0" w:name="_GoBack"/>
+            <w:bookmarkEnd w:id="0"/>
           </w:p>
           <w:p>
             <w:pPr>
@@ -404,8 +406,6 @@
               </w:rPr>
               <w:t>${marriage}</w:t>
             </w:r>
-            <w:bookmarkStart w:id="0" w:name="_GoBack"/>
-            <w:bookmarkEnd w:id="0"/>
           </w:p>
         </w:tc>
         <w:tc>
@@ -435,7 +435,7 @@
         </w:tc>
         <w:tc>
           <w:tcPr>
-            <w:tcW w:w="1290" w:type="dxa"/>
+            <w:tcW w:w="1540" w:type="dxa"/>
             <w:vAlign w:val="center"/>
           </w:tcPr>
           <w:p>
@@ -460,7 +460,7 @@
         </w:tc>
         <w:tc>
           <w:tcPr>
-            <w:tcW w:w="1560" w:type="dxa"/>
+            <w:tcW w:w="1310" w:type="dxa"/>
             <w:vMerge/>
             <w:vAlign w:val="center"/>
           </w:tcPr>
@@ -568,7 +568,7 @@
         </w:tc>
         <w:tc>
           <w:tcPr>
-            <w:tcW w:w="3416" w:type="dxa"/>
+            <w:tcW w:w="3666" w:type="dxa"/>
             <w:gridSpan w:val="3"/>
             <w:vAlign w:val="center"/>
           </w:tcPr>
@@ -594,7 +594,7 @@
         </w:tc>
         <w:tc>
           <w:tcPr>
-            <w:tcW w:w="1560" w:type="dxa"/>
+            <w:tcW w:w="1310" w:type="dxa"/>
             <w:vMerge/>
             <w:vAlign w:val="center"/>
           </w:tcPr>
@@ -651,7 +651,7 @@
         </w:tc>
         <w:tc>
           <w:tcPr>
-            <w:tcW w:w="5968" w:type="dxa"/>
+            <w:tcW w:w="6218" w:type="dxa"/>
             <w:gridSpan w:val="5"/>
             <w:vAlign w:val="center"/>
           </w:tcPr>
@@ -677,7 +677,7 @@
         </w:tc>
         <w:tc>
           <w:tcPr>
-            <w:tcW w:w="1560" w:type="dxa"/>
+            <w:tcW w:w="1310" w:type="dxa"/>
             <w:vMerge/>
             <w:vAlign w:val="center"/>
           </w:tcPr>
@@ -776,7 +776,7 @@
         </w:tc>
         <w:tc>
           <w:tcPr>
-            <w:tcW w:w="3416" w:type="dxa"/>
+            <w:tcW w:w="3666" w:type="dxa"/>
             <w:gridSpan w:val="3"/>
             <w:vAlign w:val="center"/>
           </w:tcPr>
@@ -802,7 +802,7 @@
         </w:tc>
         <w:tc>
           <w:tcPr>
-            <w:tcW w:w="1560" w:type="dxa"/>
+            <w:tcW w:w="1310" w:type="dxa"/>
             <w:vMerge/>
             <w:vAlign w:val="center"/>
           </w:tcPr>
@@ -1240,7 +1240,7 @@
         </w:tc>
         <w:tc>
           <w:tcPr>
-            <w:tcW w:w="1290" w:type="dxa"/>
+            <w:tcW w:w="1540" w:type="dxa"/>
             <w:vAlign w:val="center"/>
           </w:tcPr>
           <w:p>
@@ -1265,7 +1265,7 @@
         </w:tc>
         <w:tc>
           <w:tcPr>
-            <w:tcW w:w="1560" w:type="dxa"/>
+            <w:tcW w:w="1310" w:type="dxa"/>
             <w:vAlign w:val="center"/>
           </w:tcPr>
           <w:p>
@@ -1364,24 +1364,24 @@
         </w:tc>
         <w:tc>
           <w:tcPr>
-            <w:tcW w:w="1290" w:type="dxa"/>
-            <w:vAlign w:val="center"/>
-          </w:tcPr>
-          <w:p>
-            <w:pPr>
-              <w:spacing w:line="300" w:lineRule="exact"/>
-              <w:jc w:val="center"/>
-              <w:rPr>
-                <w:rFonts w:ascii="仿宋" w:eastAsia="仿宋" w:hAnsi="仿宋"/>
-                <w:sz w:val="20"/>
-                <w:szCs w:val="18"/>
-              </w:rPr>
-            </w:pPr>
-          </w:p>
-        </w:tc>
-        <w:tc>
-          <w:tcPr>
-            <w:tcW w:w="1560" w:type="dxa"/>
+            <w:tcW w:w="1540" w:type="dxa"/>
+            <w:vAlign w:val="center"/>
+          </w:tcPr>
+          <w:p>
+            <w:pPr>
+              <w:spacing w:line="300" w:lineRule="exact"/>
+              <w:jc w:val="center"/>
+              <w:rPr>
+                <w:rFonts w:ascii="仿宋" w:eastAsia="仿宋" w:hAnsi="仿宋"/>
+                <w:sz w:val="20"/>
+                <w:szCs w:val="18"/>
+              </w:rPr>
+            </w:pPr>
+          </w:p>
+        </w:tc>
+        <w:tc>
+          <w:tcPr>
+            <w:tcW w:w="1310" w:type="dxa"/>
             <w:vAlign w:val="center"/>
           </w:tcPr>
           <w:p>
@@ -1476,7 +1476,7 @@
         </w:tc>
         <w:tc>
           <w:tcPr>
-            <w:tcW w:w="1290" w:type="dxa"/>
+            <w:tcW w:w="1540" w:type="dxa"/>
             <w:vAlign w:val="center"/>
           </w:tcPr>
           <w:p>
@@ -1494,7 +1494,7 @@
         </w:tc>
         <w:tc>
           <w:tcPr>
-            <w:tcW w:w="1560" w:type="dxa"/>
+            <w:tcW w:w="1310" w:type="dxa"/>
             <w:vAlign w:val="center"/>
           </w:tcPr>
           <w:p>
@@ -1587,24 +1587,24 @@
         </w:tc>
         <w:tc>
           <w:tcPr>
-            <w:tcW w:w="1290" w:type="dxa"/>
-            <w:vAlign w:val="center"/>
-          </w:tcPr>
-          <w:p>
-            <w:pPr>
-              <w:spacing w:line="300" w:lineRule="exact"/>
-              <w:jc w:val="center"/>
-              <w:rPr>
-                <w:rFonts w:ascii="仿宋" w:eastAsia="仿宋" w:hAnsi="仿宋"/>
-                <w:sz w:val="20"/>
-                <w:szCs w:val="18"/>
-              </w:rPr>
-            </w:pPr>
-          </w:p>
-        </w:tc>
-        <w:tc>
-          <w:tcPr>
-            <w:tcW w:w="1560" w:type="dxa"/>
+            <w:tcW w:w="1540" w:type="dxa"/>
+            <w:vAlign w:val="center"/>
+          </w:tcPr>
+          <w:p>
+            <w:pPr>
+              <w:spacing w:line="300" w:lineRule="exact"/>
+              <w:jc w:val="center"/>
+              <w:rPr>
+                <w:rFonts w:ascii="仿宋" w:eastAsia="仿宋" w:hAnsi="仿宋"/>
+                <w:sz w:val="20"/>
+                <w:szCs w:val="18"/>
+              </w:rPr>
+            </w:pPr>
+          </w:p>
+        </w:tc>
+        <w:tc>
+          <w:tcPr>
+            <w:tcW w:w="1310" w:type="dxa"/>
             <w:vAlign w:val="center"/>
           </w:tcPr>
           <w:p>
@@ -1696,24 +1696,24 @@
         </w:tc>
         <w:tc>
           <w:tcPr>
-            <w:tcW w:w="1290" w:type="dxa"/>
-            <w:vAlign w:val="center"/>
-          </w:tcPr>
-          <w:p>
-            <w:pPr>
-              <w:spacing w:line="300" w:lineRule="exact"/>
-              <w:jc w:val="center"/>
-              <w:rPr>
-                <w:rFonts w:ascii="仿宋" w:eastAsia="仿宋" w:hAnsi="仿宋"/>
-                <w:sz w:val="20"/>
-                <w:szCs w:val="18"/>
-              </w:rPr>
-            </w:pPr>
-          </w:p>
-        </w:tc>
-        <w:tc>
-          <w:tcPr>
-            <w:tcW w:w="1560" w:type="dxa"/>
+            <w:tcW w:w="1540" w:type="dxa"/>
+            <w:vAlign w:val="center"/>
+          </w:tcPr>
+          <w:p>
+            <w:pPr>
+              <w:spacing w:line="300" w:lineRule="exact"/>
+              <w:jc w:val="center"/>
+              <w:rPr>
+                <w:rFonts w:ascii="仿宋" w:eastAsia="仿宋" w:hAnsi="仿宋"/>
+                <w:sz w:val="20"/>
+                <w:szCs w:val="18"/>
+              </w:rPr>
+            </w:pPr>
+          </w:p>
+        </w:tc>
+        <w:tc>
+          <w:tcPr>
+            <w:tcW w:w="1310" w:type="dxa"/>
             <w:vAlign w:val="center"/>
           </w:tcPr>
           <w:p>
@@ -2736,7 +2736,7 @@
 </file>
 
 <file path=customXml/itemProps2.xml><?xml version="1.0" encoding="utf-8"?>
-<ds:datastoreItem xmlns:ds="http://schemas.openxmlformats.org/officeDocument/2006/customXml" ds:itemID="{AEC9AF91-5580-4091-BC1F-1841ECBCA3DB}">
+<ds:datastoreItem xmlns:ds="http://schemas.openxmlformats.org/officeDocument/2006/customXml" ds:itemID="{60758DFC-B563-4736-9364-82E9E58280D8}">
   <ds:schemaRefs>
     <ds:schemaRef ds:uri="http://schemas.openxmlformats.org/officeDocument/2006/bibliography"/>
   </ds:schemaRefs>

</xml_diff>